<commit_message>
adding in proper website link, removing packages
</commit_message>
<xml_diff>
--- a/setup/install_instructions.docx
+++ b/setup/install_instructions.docx
@@ -63,18 +63,10 @@
         </w:numPr>
       </w:pPr>
       <w:r>
-        <w:t xml:space="preserve">Zoom </w:t>
-      </w:r>
-      <w:hyperlink r:id="rId5" w:history="1">
-        <w:r>
-          <w:rPr>
-            <w:rStyle w:val="Hyperlink"/>
-          </w:rPr>
-          <w:t>http://zoom.us/</w:t>
-        </w:r>
-      </w:hyperlink>
-      <w:r>
-        <w:t xml:space="preserve"> </w:t>
+        <w:t xml:space="preserve">R </w:t>
+      </w:r>
+      <w:r>
+        <w:t>version: 3.6.x or newer (recommend 4.0.x)</w:t>
       </w:r>
     </w:p>
     <w:p>
@@ -86,10 +78,7 @@
         </w:numPr>
       </w:pPr>
       <w:r>
-        <w:t xml:space="preserve">R </w:t>
-      </w:r>
-      <w:r>
-        <w:t>version: 3.6.x or newer (recommend 4.0.x)</w:t>
+        <w:t xml:space="preserve">RStudio </w:t>
       </w:r>
     </w:p>
     <w:p>
@@ -101,7 +90,23 @@
         </w:numPr>
       </w:pPr>
       <w:r>
-        <w:t xml:space="preserve">RStudio </w:t>
+        <w:t xml:space="preserve">GDAL (V. 3.0): An </w:t>
+      </w:r>
+      <w:proofErr w:type="gramStart"/>
+      <w:r>
+        <w:t>open source</w:t>
+      </w:r>
+      <w:proofErr w:type="gramEnd"/>
+      <w:r>
+        <w:t xml:space="preserve"> geospatial library for manipulating spatial data. It is an external program (not an R package) and is required for non-linear interpolation of fish tracks in the ‘</w:t>
+      </w:r>
+      <w:proofErr w:type="spellStart"/>
+      <w:r>
+        <w:t>glatos</w:t>
+      </w:r>
+      <w:proofErr w:type="spellEnd"/>
+      <w:r>
+        <w:t>’ package.</w:t>
       </w:r>
     </w:p>
     <w:p>
@@ -113,34 +118,6 @@
         </w:numPr>
       </w:pPr>
       <w:r>
-        <w:t xml:space="preserve">GDAL (V. 3.0): An </w:t>
-      </w:r>
-      <w:proofErr w:type="gramStart"/>
-      <w:r>
-        <w:t>open source</w:t>
-      </w:r>
-      <w:proofErr w:type="gramEnd"/>
-      <w:r>
-        <w:t xml:space="preserve"> geospatial library for manipulating spatial data. It is an external program (not an R package) and is required for non-linear interpolation of fish tracks in the ‘</w:t>
-      </w:r>
-      <w:proofErr w:type="spellStart"/>
-      <w:r>
-        <w:t>glatos</w:t>
-      </w:r>
-      <w:proofErr w:type="spellEnd"/>
-      <w:r>
-        <w:t>’ package.</w:t>
-      </w:r>
-    </w:p>
-    <w:p>
-      <w:pPr>
-        <w:pStyle w:val="ListParagraph"/>
-        <w:numPr>
-          <w:ilvl w:val="0"/>
-          <w:numId w:val="2"/>
-        </w:numPr>
-      </w:pPr>
-      <w:r>
         <w:rPr>
           <w:b/>
           <w:bCs/>
@@ -165,7 +142,7 @@
       <w:r>
         <w:t xml:space="preserve">version compatible with your R version </w:t>
       </w:r>
-      <w:hyperlink r:id="rId6" w:history="1">
+      <w:hyperlink r:id="rId5" w:history="1">
         <w:r>
           <w:rPr>
             <w:rStyle w:val="Hyperlink"/>
@@ -223,17 +200,14 @@
       <w:r>
         <w:t xml:space="preserve">ou can download the datasets and code for this workshop from </w:t>
       </w:r>
-      <w:hyperlink r:id="rId7" w:history="1">
+      <w:hyperlink r:id="rId6" w:history="1">
         <w:r>
           <w:rPr>
             <w:rStyle w:val="Hyperlink"/>
           </w:rPr>
-          <w:t>https://[workshop-git-URL]</w:t>
+          <w:t>https://github.com/ocean-tracking-network/2024-GLATOS-intro-R-workshop</w:t>
         </w:r>
       </w:hyperlink>
-      <w:r>
-        <w:t xml:space="preserve"> </w:t>
-      </w:r>
       <w:r>
         <w:t>.</w:t>
       </w:r>
@@ -305,10 +279,13 @@
         <w:t xml:space="preserve">, feel free to clone this repository as you normally would, by running `git clone </w:t>
       </w:r>
       <w:r>
-        <w:t>[workshop-git-URL]</w:t>
-      </w:r>
-      <w:r>
-        <w:t>.git</w:t>
+        <w:t>https://github.com/ocean-tracking-network/2024-GLATOS-intro-R-workshop</w:t>
+      </w:r>
+      <w:r>
+        <w:t>.</w:t>
+      </w:r>
+      <w:r>
+        <w:t>git</w:t>
       </w:r>
       <w:r>
         <w:t>` in a terminal program and following from step 3 above.</w:t>
@@ -367,7 +344,6 @@
         <w:pStyle w:val="Heading1"/>
       </w:pPr>
       <w:r>
-        <w:lastRenderedPageBreak/>
         <w:t>Instructions for installing R:</w:t>
       </w:r>
     </w:p>
@@ -382,7 +358,7 @@
       <w:r>
         <w:t xml:space="preserve">Point your browser to </w:t>
       </w:r>
-      <w:hyperlink r:id="rId8" w:history="1">
+      <w:hyperlink r:id="rId7" w:history="1">
         <w:r>
           <w:rPr>
             <w:rStyle w:val="Hyperlink"/>
@@ -403,6 +379,7 @@
         </w:numPr>
       </w:pPr>
       <w:r>
+        <w:lastRenderedPageBreak/>
         <w:t>Click on the "Download" link of precompiled binary for the distribution that matches your operating system.</w:t>
       </w:r>
     </w:p>
@@ -474,7 +451,7 @@
       <w:r>
         <w:t xml:space="preserve">Point your browser to </w:t>
       </w:r>
-      <w:hyperlink r:id="rId9" w:history="1">
+      <w:hyperlink r:id="rId8" w:history="1">
         <w:r>
           <w:rPr>
             <w:rStyle w:val="Hyperlink"/>
@@ -833,13 +810,9 @@
       </w:r>
       <w:proofErr w:type="gramEnd"/>
       <w:r>
-        <w:t xml:space="preserve"> geospatial software for Windows operating system. In addition to GDAL libraries, OSGeo4W includes QGIS and GRASS software and many other useful packages. A complete install of OSGeo4W will consume a substantial portion of hard drive space. However, only GDAL is required for the GLATOS workshop and may be selected from a list of </w:t>
-      </w:r>
-      <w:r>
-        <w:lastRenderedPageBreak/>
-        <w:t xml:space="preserve">packages included in OSGeo4W when installing. Choose “Express Desktop Install” and accept all defaults except uncheck boxes for QGIS and OPEN GIS, when prompted to only install GDAL. Please see installation instructions at </w:t>
-      </w:r>
-      <w:hyperlink r:id="rId10" w:history="1">
+        <w:t xml:space="preserve"> geospatial software for Windows operating system. In addition to GDAL libraries, OSGeo4W includes QGIS and GRASS software and many other useful packages. A complete install of OSGeo4W will consume a substantial portion of hard drive space. However, only GDAL is required for the GLATOS workshop and may be selected from a list of packages included in OSGeo4W when installing. Choose “Express Desktop Install” and accept all defaults except uncheck boxes for QGIS and OPEN GIS, when prompted to only install GDAL. Please see installation instructions at </w:t>
+      </w:r>
+      <w:hyperlink r:id="rId9" w:history="1">
         <w:r>
           <w:rPr>
             <w:rStyle w:val="Hyperlink"/>
@@ -848,7 +821,11 @@
         </w:r>
       </w:hyperlink>
       <w:r>
-        <w:t xml:space="preserve"> . The “Quick Start for OSGeo4W Users” section summarizes the installation instructions and provides links to download the installer for Windows operating system. Please note that the OSGeo4W installer requires internet access during the install process. After installation, test by opening Command Prompt, type </w:t>
+        <w:t xml:space="preserve"> . The “Quick Start for OSGeo4W Users” </w:t>
+      </w:r>
+      <w:r>
+        <w:lastRenderedPageBreak/>
+        <w:t xml:space="preserve">section summarizes the installation instructions and provides links to download the installer for Windows operating system. Please note that the OSGeo4W installer requires internet access during the install process. After installation, test by opening Command Prompt, type </w:t>
       </w:r>
       <w:proofErr w:type="spellStart"/>
       <w:r>
@@ -1071,7 +1048,7 @@
       <w:r>
         <w:t xml:space="preserve">On Mac, you will have to install the GDAL framework from an independent developer (a trusted source). Go to </w:t>
       </w:r>
-      <w:hyperlink r:id="rId11" w:history="1">
+      <w:hyperlink r:id="rId10" w:history="1">
         <w:r>
           <w:rPr>
             <w:rStyle w:val="Hyperlink"/>
@@ -1379,9 +1356,10 @@
         </w:numPr>
       </w:pPr>
       <w:r>
+        <w:lastRenderedPageBreak/>
         <w:t xml:space="preserve">Point your browser to </w:t>
       </w:r>
-      <w:hyperlink r:id="rId12" w:history="1">
+      <w:hyperlink r:id="rId11" w:history="1">
         <w:r>
           <w:rPr>
             <w:rStyle w:val="Hyperlink"/>

</xml_diff>